<commit_message>
fixed return value of endpoint to create new component type, improved installation instructions
</commit_message>
<xml_diff>
--- a/Installation.docx
+++ b/Installation.docx
@@ -60,19 +60,7 @@
           <w:rPr>
             <w:rStyle w:val="Hyperlink"/>
           </w:rPr>
-          <w:t>D</w:t>
-        </w:r>
-        <w:r>
-          <w:rPr>
-            <w:rStyle w:val="Hyperlink"/>
-          </w:rPr>
-          <w:t>o</w:t>
-        </w:r>
-        <w:r>
-          <w:rPr>
-            <w:rStyle w:val="Hyperlink"/>
-          </w:rPr>
-          <w:t>cker</w:t>
+          <w:t>Docker</w:t>
         </w:r>
       </w:hyperlink>
       <w:r>
@@ -858,6 +846,9 @@
       </w:r>
       <w:proofErr w:type="spellEnd"/>
       <w:r>
+        <w:t xml:space="preserve"> Docker Desktop</w:t>
+      </w:r>
+      <w:r>
         <w:t xml:space="preserve"> link </w:t>
       </w:r>
       <w:proofErr w:type="spellStart"/>
@@ -1142,6 +1133,174 @@
       <w:r>
         <w:t>.</w:t>
       </w:r>
+      <w:r>
+        <w:t xml:space="preserve"> After </w:t>
+      </w:r>
+      <w:proofErr w:type="spellStart"/>
+      <w:r>
+        <w:t>the</w:t>
+      </w:r>
+      <w:proofErr w:type="spellEnd"/>
+      <w:r>
+        <w:t xml:space="preserve"> </w:t>
+      </w:r>
+      <w:proofErr w:type="spellStart"/>
+      <w:r>
+        <w:t>installation</w:t>
+      </w:r>
+      <w:proofErr w:type="spellEnd"/>
+      <w:r>
+        <w:t xml:space="preserve"> </w:t>
+      </w:r>
+      <w:proofErr w:type="spellStart"/>
+      <w:r>
+        <w:t>of</w:t>
+      </w:r>
+      <w:proofErr w:type="spellEnd"/>
+      <w:r>
+        <w:t xml:space="preserve"> WSL2 </w:t>
+      </w:r>
+      <w:proofErr w:type="spellStart"/>
+      <w:r>
+        <w:t>and</w:t>
+      </w:r>
+      <w:proofErr w:type="spellEnd"/>
+      <w:r>
+        <w:t xml:space="preserve"> a </w:t>
+      </w:r>
+      <w:proofErr w:type="spellStart"/>
+      <w:r>
+        <w:t>restart</w:t>
+      </w:r>
+      <w:proofErr w:type="spellEnd"/>
+      <w:r>
+        <w:t xml:space="preserve"> </w:t>
+      </w:r>
+      <w:proofErr w:type="spellStart"/>
+      <w:r>
+        <w:t>of</w:t>
+      </w:r>
+      <w:proofErr w:type="spellEnd"/>
+      <w:r>
+        <w:t xml:space="preserve"> </w:t>
+      </w:r>
+      <w:proofErr w:type="spellStart"/>
+      <w:r>
+        <w:t>the</w:t>
+      </w:r>
+      <w:proofErr w:type="spellEnd"/>
+      <w:r>
+        <w:t xml:space="preserve"> </w:t>
+      </w:r>
+      <w:proofErr w:type="spellStart"/>
+      <w:r>
+        <w:t>system</w:t>
+      </w:r>
+      <w:proofErr w:type="spellEnd"/>
+      <w:r>
+        <w:t xml:space="preserve"> </w:t>
+      </w:r>
+      <w:proofErr w:type="spellStart"/>
+      <w:r>
+        <w:t>and</w:t>
+      </w:r>
+      <w:proofErr w:type="spellEnd"/>
+      <w:r>
+        <w:t xml:space="preserve"> </w:t>
+      </w:r>
+      <w:proofErr w:type="spellStart"/>
+      <w:r>
+        <w:t>before</w:t>
+      </w:r>
+      <w:proofErr w:type="spellEnd"/>
+      <w:r>
+        <w:t xml:space="preserve"> </w:t>
+      </w:r>
+      <w:proofErr w:type="spellStart"/>
+      <w:r>
+        <w:t>the</w:t>
+      </w:r>
+      <w:proofErr w:type="spellEnd"/>
+      <w:r>
+        <w:t xml:space="preserve"> </w:t>
+      </w:r>
+      <w:proofErr w:type="spellStart"/>
+      <w:r>
+        <w:t>installation</w:t>
+      </w:r>
+      <w:proofErr w:type="spellEnd"/>
+      <w:r>
+        <w:t xml:space="preserve"> </w:t>
+      </w:r>
+      <w:proofErr w:type="spellStart"/>
+      <w:r>
+        <w:t>of</w:t>
+      </w:r>
+      <w:proofErr w:type="spellEnd"/>
+      <w:r>
+        <w:t xml:space="preserve"> Desktop Docker</w:t>
+      </w:r>
+      <w:r>
+        <w:t xml:space="preserve"> </w:t>
+      </w:r>
+      <w:proofErr w:type="spellStart"/>
+      <w:r>
+        <w:t>you</w:t>
+      </w:r>
+      <w:proofErr w:type="spellEnd"/>
+      <w:r>
+        <w:t xml:space="preserve"> also </w:t>
+      </w:r>
+      <w:proofErr w:type="spellStart"/>
+      <w:r>
+        <w:t>have</w:t>
+      </w:r>
+      <w:proofErr w:type="spellEnd"/>
+      <w:r>
+        <w:t xml:space="preserve"> </w:t>
+      </w:r>
+      <w:proofErr w:type="spellStart"/>
+      <w:r>
+        <w:t>to</w:t>
+      </w:r>
+      <w:proofErr w:type="spellEnd"/>
+      <w:r>
+        <w:t xml:space="preserve"> </w:t>
+      </w:r>
+      <w:proofErr w:type="spellStart"/>
+      <w:r>
+        <w:t>install</w:t>
+      </w:r>
+      <w:proofErr w:type="spellEnd"/>
+      <w:r>
+        <w:t xml:space="preserve"> a Linux </w:t>
+      </w:r>
+      <w:proofErr w:type="spellStart"/>
+      <w:r>
+        <w:t>distribution</w:t>
+      </w:r>
+      <w:proofErr w:type="spellEnd"/>
+      <w:r>
+        <w:t xml:space="preserve"> (Ubuntu LTS) </w:t>
+      </w:r>
+      <w:proofErr w:type="spellStart"/>
+      <w:r>
+        <w:t>from</w:t>
+      </w:r>
+      <w:proofErr w:type="spellEnd"/>
+      <w:r>
+        <w:t xml:space="preserve"> </w:t>
+      </w:r>
+      <w:proofErr w:type="spellStart"/>
+      <w:r>
+        <w:t>the</w:t>
+      </w:r>
+      <w:proofErr w:type="spellEnd"/>
+      <w:r>
+        <w:t xml:space="preserve"> Microsoft Store.</w:t>
+      </w:r>
+      <w:bookmarkStart w:id="0" w:name="_GoBack"/>
+      <w:bookmarkEnd w:id="0"/>
     </w:p>
     <w:p>
       <w:pPr>
@@ -1722,8 +1881,6 @@
       <w:pPr>
         <w:jc w:val="both"/>
       </w:pPr>
-      <w:bookmarkStart w:id="0" w:name="_GoBack"/>
-      <w:bookmarkEnd w:id="0"/>
     </w:p>
     <w:p>
       <w:pPr>
@@ -2861,7 +3018,7 @@
 </file>
 
 <file path=customXml/itemProps1.xml><?xml version="1.0" encoding="utf-8"?>
-<ds:datastoreItem xmlns:ds="http://schemas.openxmlformats.org/officeDocument/2006/customXml" ds:itemID="{19CF6CFB-A58B-4C4F-86CA-CE33606B5EB7}">
+<ds:datastoreItem xmlns:ds="http://schemas.openxmlformats.org/officeDocument/2006/customXml" ds:itemID="{988D4F80-D877-425E-B720-217BC20B969B}">
   <ds:schemaRefs>
     <ds:schemaRef ds:uri="http://schemas.openxmlformats.org/officeDocument/2006/bibliography"/>
   </ds:schemaRefs>

</xml_diff>